<commit_message>
test multiple page pdf
</commit_message>
<xml_diff>
--- a/data/quiz.docx
+++ b/data/quiz.docx
@@ -5,7 +5,6 @@
     <w:p>
       <w:pPr>
         <w:spacing w:after="0"/>
-        <w:jc w:val="both"/>
         <w:rPr>
           <w:rFonts w:asciiTheme="minorHAnsi" w:hAnsiTheme="minorHAnsi"/>
           <w:b/>
@@ -13,8 +12,6 @@
           <w:lang w:val="ka-GE"/>
         </w:rPr>
       </w:pPr>
-      <w:bookmarkStart w:id="0" w:name="_GoBack"/>
-      <w:bookmarkEnd w:id="0"/>
       <w:r>
         <w:rPr>
           <w:rFonts w:asciiTheme="minorHAnsi" w:hAnsiTheme="minorHAnsi"/>
@@ -22,33 +19,12 @@
           <w:bCs/>
           <w:lang w:val="ka-GE"/>
         </w:rPr>
-        <w:t xml:space="preserve">21. </w:t>
-      </w:r>
-      <w:proofErr w:type="spellStart"/>
-      <w:r>
-        <w:rPr>
-          <w:rFonts w:asciiTheme="minorHAnsi" w:hAnsiTheme="minorHAnsi"/>
-          <w:b/>
-          <w:bCs/>
-          <w:lang w:val="ka-GE"/>
-        </w:rPr>
-        <w:t>საქართველოსკონსტიტუციით</w:t>
-      </w:r>
-      <w:proofErr w:type="spellEnd"/>
-      <w:r>
-        <w:rPr>
-          <w:rFonts w:asciiTheme="minorHAnsi" w:hAnsiTheme="minorHAnsi"/>
-          <w:b/>
-          <w:bCs/>
-          <w:lang w:val="ka-GE"/>
-        </w:rPr>
-        <w:t>, რა არის ბრალდებულის წინასწარი პატიმრობის მაქსიმალური ვადა?</w:t>
-      </w:r>
-    </w:p>
-    <w:p>
-      <w:pPr>
-        <w:spacing w:after="0"/>
-        <w:jc w:val="both"/>
+        <w:t>21. საქართველოსკონსტიტუციით, რა არის ბრალდებულის წინასწარი პატიმრობის მაქსიმალური ვადა?</w:t>
+      </w:r>
+    </w:p>
+    <w:p>
+      <w:pPr>
+        <w:spacing w:after="0"/>
         <w:rPr>
           <w:rFonts w:asciiTheme="minorHAnsi" w:hAnsiTheme="minorHAnsi"/>
           <w:lang w:val="ka-GE"/>
@@ -65,7 +41,6 @@
     <w:p>
       <w:pPr>
         <w:spacing w:after="0"/>
-        <w:jc w:val="both"/>
         <w:rPr>
           <w:rFonts w:asciiTheme="minorHAnsi" w:hAnsiTheme="minorHAnsi"/>
           <w:lang w:val="ka-GE"/>
@@ -82,7 +57,6 @@
     <w:p>
       <w:pPr>
         <w:spacing w:after="0"/>
-        <w:jc w:val="both"/>
         <w:rPr>
           <w:rFonts w:asciiTheme="minorHAnsi" w:hAnsiTheme="minorHAnsi"/>
           <w:lang w:val="ka-GE"/>
@@ -99,7 +73,6 @@
     <w:p>
       <w:pPr>
         <w:spacing w:after="0"/>
-        <w:jc w:val="both"/>
         <w:rPr>
           <w:rFonts w:asciiTheme="minorHAnsi" w:hAnsiTheme="minorHAnsi"/>
           <w:lang w:val="ka-GE"/>
@@ -116,7 +89,6 @@
     <w:p>
       <w:pPr>
         <w:spacing w:after="0"/>
-        <w:jc w:val="both"/>
         <w:rPr>
           <w:rFonts w:asciiTheme="minorHAnsi" w:hAnsiTheme="minorHAnsi"/>
           <w:lang w:val="ka-GE"/>
@@ -139,6 +111,540 @@
         </w:rPr>
         <w:t xml:space="preserve"> დ</w:t>
       </w:r>
+    </w:p>
+    <w:p>
+      <w:pPr>
+        <w:spacing w:after="0"/>
+        <w:rPr>
+          <w:rFonts w:asciiTheme="minorHAnsi" w:hAnsiTheme="minorHAnsi"/>
+          <w:lang w:val="ka-GE"/>
+        </w:rPr>
+      </w:pPr>
+    </w:p>
+    <w:p>
+      <w:pPr>
+        <w:spacing w:after="0"/>
+        <w:rPr>
+          <w:rFonts w:asciiTheme="minorHAnsi" w:hAnsiTheme="minorHAnsi"/>
+          <w:lang w:val="ka-GE"/>
+        </w:rPr>
+      </w:pPr>
+    </w:p>
+    <w:p>
+      <w:pPr>
+        <w:spacing w:after="0"/>
+        <w:rPr>
+          <w:rFonts w:asciiTheme="minorHAnsi" w:hAnsiTheme="minorHAnsi"/>
+          <w:lang w:val="ka-GE"/>
+        </w:rPr>
+      </w:pPr>
+    </w:p>
+    <w:p>
+      <w:pPr>
+        <w:spacing w:after="0"/>
+        <w:rPr>
+          <w:rFonts w:asciiTheme="minorHAnsi" w:hAnsiTheme="minorHAnsi"/>
+          <w:lang w:val="ka-GE"/>
+        </w:rPr>
+      </w:pPr>
+    </w:p>
+    <w:p>
+      <w:pPr>
+        <w:spacing w:after="0"/>
+        <w:rPr>
+          <w:rFonts w:asciiTheme="minorHAnsi" w:hAnsiTheme="minorHAnsi"/>
+          <w:lang w:val="ka-GE"/>
+        </w:rPr>
+      </w:pPr>
+    </w:p>
+    <w:p>
+      <w:pPr>
+        <w:spacing w:after="0"/>
+        <w:rPr>
+          <w:rFonts w:asciiTheme="minorHAnsi" w:hAnsiTheme="minorHAnsi"/>
+          <w:lang w:val="ka-GE"/>
+        </w:rPr>
+      </w:pPr>
+    </w:p>
+    <w:p>
+      <w:pPr>
+        <w:spacing w:after="0"/>
+        <w:rPr>
+          <w:rFonts w:asciiTheme="minorHAnsi" w:hAnsiTheme="minorHAnsi"/>
+          <w:lang w:val="ka-GE"/>
+        </w:rPr>
+      </w:pPr>
+    </w:p>
+    <w:p>
+      <w:pPr>
+        <w:spacing w:after="0"/>
+        <w:rPr>
+          <w:rFonts w:asciiTheme="minorHAnsi" w:hAnsiTheme="minorHAnsi"/>
+          <w:lang w:val="ka-GE"/>
+        </w:rPr>
+      </w:pPr>
+    </w:p>
+    <w:p>
+      <w:pPr>
+        <w:spacing w:after="0"/>
+        <w:rPr>
+          <w:rFonts w:asciiTheme="minorHAnsi" w:hAnsiTheme="minorHAnsi"/>
+          <w:lang w:val="ka-GE"/>
+        </w:rPr>
+      </w:pPr>
+    </w:p>
+    <w:p>
+      <w:pPr>
+        <w:spacing w:after="0"/>
+        <w:rPr>
+          <w:rFonts w:asciiTheme="minorHAnsi" w:hAnsiTheme="minorHAnsi"/>
+          <w:lang w:val="ka-GE"/>
+        </w:rPr>
+      </w:pPr>
+    </w:p>
+    <w:p>
+      <w:pPr>
+        <w:spacing w:after="0"/>
+        <w:rPr>
+          <w:rFonts w:asciiTheme="minorHAnsi" w:hAnsiTheme="minorHAnsi"/>
+          <w:lang w:val="ka-GE"/>
+        </w:rPr>
+      </w:pPr>
+    </w:p>
+    <w:p>
+      <w:pPr>
+        <w:spacing w:after="0"/>
+        <w:rPr>
+          <w:rFonts w:asciiTheme="minorHAnsi" w:hAnsiTheme="minorHAnsi"/>
+          <w:lang w:val="ka-GE"/>
+        </w:rPr>
+      </w:pPr>
+    </w:p>
+    <w:p>
+      <w:pPr>
+        <w:spacing w:after="0"/>
+        <w:rPr>
+          <w:rFonts w:asciiTheme="minorHAnsi" w:hAnsiTheme="minorHAnsi"/>
+          <w:lang w:val="ka-GE"/>
+        </w:rPr>
+      </w:pPr>
+    </w:p>
+    <w:p>
+      <w:pPr>
+        <w:spacing w:after="0"/>
+        <w:rPr>
+          <w:rFonts w:asciiTheme="minorHAnsi" w:hAnsiTheme="minorHAnsi"/>
+          <w:lang w:val="ka-GE"/>
+        </w:rPr>
+      </w:pPr>
+    </w:p>
+    <w:p>
+      <w:pPr>
+        <w:spacing w:after="0"/>
+        <w:rPr>
+          <w:rFonts w:asciiTheme="minorHAnsi" w:hAnsiTheme="minorHAnsi"/>
+          <w:lang w:val="ka-GE"/>
+        </w:rPr>
+      </w:pPr>
+    </w:p>
+    <w:p>
+      <w:pPr>
+        <w:spacing w:after="0"/>
+        <w:rPr>
+          <w:rFonts w:asciiTheme="minorHAnsi" w:hAnsiTheme="minorHAnsi"/>
+          <w:lang w:val="ka-GE"/>
+        </w:rPr>
+      </w:pPr>
+    </w:p>
+    <w:p>
+      <w:pPr>
+        <w:spacing w:after="0"/>
+        <w:rPr>
+          <w:rFonts w:asciiTheme="minorHAnsi" w:hAnsiTheme="minorHAnsi"/>
+          <w:lang w:val="ka-GE"/>
+        </w:rPr>
+      </w:pPr>
+    </w:p>
+    <w:p>
+      <w:pPr>
+        <w:spacing w:after="0"/>
+        <w:rPr>
+          <w:rFonts w:asciiTheme="minorHAnsi" w:hAnsiTheme="minorHAnsi"/>
+          <w:lang w:val="ka-GE"/>
+        </w:rPr>
+      </w:pPr>
+    </w:p>
+    <w:p>
+      <w:pPr>
+        <w:spacing w:after="0"/>
+        <w:rPr>
+          <w:rFonts w:asciiTheme="minorHAnsi" w:hAnsiTheme="minorHAnsi"/>
+          <w:lang w:val="ka-GE"/>
+        </w:rPr>
+      </w:pPr>
+    </w:p>
+    <w:p>
+      <w:pPr>
+        <w:spacing w:after="0"/>
+        <w:rPr>
+          <w:rFonts w:asciiTheme="minorHAnsi" w:hAnsiTheme="minorHAnsi"/>
+          <w:lang w:val="ka-GE"/>
+        </w:rPr>
+      </w:pPr>
+    </w:p>
+    <w:p>
+      <w:pPr>
+        <w:spacing w:after="0"/>
+        <w:rPr>
+          <w:rFonts w:asciiTheme="minorHAnsi" w:hAnsiTheme="minorHAnsi"/>
+          <w:lang w:val="ka-GE"/>
+        </w:rPr>
+      </w:pPr>
+    </w:p>
+    <w:p>
+      <w:pPr>
+        <w:spacing w:after="0"/>
+        <w:rPr>
+          <w:rFonts w:asciiTheme="minorHAnsi" w:hAnsiTheme="minorHAnsi"/>
+          <w:lang w:val="ka-GE"/>
+        </w:rPr>
+      </w:pPr>
+    </w:p>
+    <w:p>
+      <w:pPr>
+        <w:spacing w:after="0"/>
+        <w:rPr>
+          <w:rFonts w:asciiTheme="minorHAnsi" w:hAnsiTheme="minorHAnsi"/>
+          <w:lang w:val="ka-GE"/>
+        </w:rPr>
+      </w:pPr>
+    </w:p>
+    <w:p>
+      <w:pPr>
+        <w:spacing w:after="0"/>
+        <w:rPr>
+          <w:rFonts w:asciiTheme="minorHAnsi" w:hAnsiTheme="minorHAnsi"/>
+          <w:lang w:val="ka-GE"/>
+        </w:rPr>
+      </w:pPr>
+    </w:p>
+    <w:p>
+      <w:pPr>
+        <w:spacing w:after="0"/>
+        <w:rPr>
+          <w:rFonts w:asciiTheme="minorHAnsi" w:hAnsiTheme="minorHAnsi"/>
+          <w:lang w:val="ka-GE"/>
+        </w:rPr>
+      </w:pPr>
+    </w:p>
+    <w:p>
+      <w:pPr>
+        <w:spacing w:after="0"/>
+        <w:rPr>
+          <w:rFonts w:asciiTheme="minorHAnsi" w:hAnsiTheme="minorHAnsi"/>
+          <w:lang w:val="ka-GE"/>
+        </w:rPr>
+      </w:pPr>
+    </w:p>
+    <w:p>
+      <w:pPr>
+        <w:spacing w:after="0"/>
+        <w:rPr>
+          <w:rFonts w:asciiTheme="minorHAnsi" w:hAnsiTheme="minorHAnsi"/>
+          <w:lang w:val="ka-GE"/>
+        </w:rPr>
+      </w:pPr>
+    </w:p>
+    <w:p>
+      <w:pPr>
+        <w:spacing w:after="0"/>
+        <w:rPr>
+          <w:rFonts w:asciiTheme="minorHAnsi" w:hAnsiTheme="minorHAnsi"/>
+          <w:lang w:val="ka-GE"/>
+        </w:rPr>
+      </w:pPr>
+    </w:p>
+    <w:p>
+      <w:pPr>
+        <w:spacing w:after="0"/>
+        <w:rPr>
+          <w:rFonts w:asciiTheme="minorHAnsi" w:hAnsiTheme="minorHAnsi"/>
+          <w:lang w:val="ka-GE"/>
+        </w:rPr>
+      </w:pPr>
+    </w:p>
+    <w:p>
+      <w:pPr>
+        <w:spacing w:after="0"/>
+        <w:rPr>
+          <w:rFonts w:asciiTheme="minorHAnsi" w:hAnsiTheme="minorHAnsi"/>
+          <w:lang w:val="ka-GE"/>
+        </w:rPr>
+      </w:pPr>
+    </w:p>
+    <w:p>
+      <w:pPr>
+        <w:spacing w:after="0"/>
+        <w:rPr>
+          <w:rFonts w:asciiTheme="minorHAnsi" w:hAnsiTheme="minorHAnsi"/>
+          <w:lang w:val="ka-GE"/>
+        </w:rPr>
+      </w:pPr>
+    </w:p>
+    <w:p>
+      <w:pPr>
+        <w:spacing w:after="0"/>
+        <w:rPr>
+          <w:rFonts w:asciiTheme="minorHAnsi" w:hAnsiTheme="minorHAnsi"/>
+          <w:lang w:val="ka-GE"/>
+        </w:rPr>
+      </w:pPr>
+    </w:p>
+    <w:p>
+      <w:pPr>
+        <w:spacing w:after="0"/>
+        <w:rPr>
+          <w:rFonts w:asciiTheme="minorHAnsi" w:hAnsiTheme="minorHAnsi"/>
+          <w:lang w:val="ka-GE"/>
+        </w:rPr>
+      </w:pPr>
+    </w:p>
+    <w:p>
+      <w:pPr>
+        <w:spacing w:after="0"/>
+        <w:rPr>
+          <w:rFonts w:asciiTheme="minorHAnsi" w:hAnsiTheme="minorHAnsi"/>
+          <w:lang w:val="ka-GE"/>
+        </w:rPr>
+      </w:pPr>
+    </w:p>
+    <w:p>
+      <w:pPr>
+        <w:spacing w:after="0"/>
+        <w:rPr>
+          <w:rFonts w:asciiTheme="minorHAnsi" w:hAnsiTheme="minorHAnsi"/>
+          <w:lang w:val="ka-GE"/>
+        </w:rPr>
+      </w:pPr>
+    </w:p>
+    <w:p>
+      <w:pPr>
+        <w:spacing w:after="0"/>
+        <w:rPr>
+          <w:rFonts w:asciiTheme="minorHAnsi" w:hAnsiTheme="minorHAnsi"/>
+          <w:b/>
+          <w:bCs/>
+          <w:lang w:val="ka-GE"/>
+        </w:rPr>
+      </w:pPr>
+      <w:r>
+        <w:rPr>
+          <w:rFonts w:asciiTheme="minorHAnsi" w:hAnsiTheme="minorHAnsi"/>
+          <w:b/>
+          <w:bCs/>
+          <w:lang w:val="ka-GE"/>
+        </w:rPr>
+        <w:lastRenderedPageBreak/>
+        <w:t>2</w:t>
+      </w:r>
+      <w:r>
+        <w:rPr>
+          <w:rFonts w:asciiTheme="minorHAnsi" w:hAnsiTheme="minorHAnsi"/>
+          <w:b/>
+          <w:bCs/>
+          <w:lang w:val="ka-GE"/>
+        </w:rPr>
+        <w:t>2</w:t>
+      </w:r>
+      <w:r>
+        <w:rPr>
+          <w:rFonts w:asciiTheme="minorHAnsi" w:hAnsiTheme="minorHAnsi"/>
+          <w:b/>
+          <w:bCs/>
+          <w:lang w:val="ka-GE"/>
+        </w:rPr>
+        <w:t xml:space="preserve">. </w:t>
+      </w:r>
+      <w:r>
+        <w:rPr>
+          <w:rFonts w:asciiTheme="minorHAnsi" w:hAnsiTheme="minorHAnsi"/>
+          <w:b/>
+          <w:bCs/>
+          <w:lang w:val="ka-GE"/>
+        </w:rPr>
+        <w:t xml:space="preserve">qweqwe </w:t>
+      </w:r>
+      <w:r>
+        <w:rPr>
+          <w:rFonts w:asciiTheme="minorHAnsi" w:hAnsiTheme="minorHAnsi"/>
+          <w:b/>
+          <w:bCs/>
+          <w:lang w:val="ka-GE"/>
+        </w:rPr>
+        <w:t>საქართველოსკონსტიტუციით, რა არის ბრალდებულის წინასწარი პატიმრობის მაქსიმალური ვადა?</w:t>
+      </w:r>
+    </w:p>
+    <w:p>
+      <w:pPr>
+        <w:spacing w:after="0"/>
+        <w:rPr>
+          <w:rFonts w:asciiTheme="minorHAnsi" w:hAnsiTheme="minorHAnsi"/>
+          <w:lang w:val="ka-GE"/>
+        </w:rPr>
+      </w:pPr>
+      <w:r>
+        <w:rPr>
+          <w:rFonts w:asciiTheme="minorHAnsi" w:hAnsiTheme="minorHAnsi"/>
+          <w:lang w:val="ka-GE"/>
+        </w:rPr>
+        <w:t xml:space="preserve">    ა. </w:t>
+      </w:r>
+      <w:r>
+        <w:rPr>
+          <w:rFonts w:asciiTheme="minorHAnsi" w:hAnsiTheme="minorHAnsi"/>
+          <w:lang w:val="ka-GE"/>
+        </w:rPr>
+        <w:t xml:space="preserve">Qweqwe </w:t>
+      </w:r>
+      <w:r>
+        <w:rPr>
+          <w:rFonts w:asciiTheme="minorHAnsi" w:hAnsiTheme="minorHAnsi"/>
+          <w:lang w:val="ka-GE"/>
+        </w:rPr>
+        <w:t>21 დღე;</w:t>
+      </w:r>
+    </w:p>
+    <w:p>
+      <w:pPr>
+        <w:spacing w:after="0"/>
+        <w:rPr>
+          <w:rFonts w:asciiTheme="minorHAnsi" w:hAnsiTheme="minorHAnsi"/>
+          <w:lang w:val="ka-GE"/>
+        </w:rPr>
+      </w:pPr>
+      <w:r>
+        <w:rPr>
+          <w:rFonts w:asciiTheme="minorHAnsi" w:hAnsiTheme="minorHAnsi"/>
+          <w:lang w:val="ka-GE"/>
+        </w:rPr>
+        <w:t xml:space="preserve">    ბ. </w:t>
+      </w:r>
+      <w:r>
+        <w:rPr>
+          <w:rFonts w:asciiTheme="minorHAnsi" w:hAnsiTheme="minorHAnsi"/>
+          <w:lang w:val="ka-GE"/>
+        </w:rPr>
+        <w:t xml:space="preserve">Qweqwe </w:t>
+      </w:r>
+      <w:r>
+        <w:rPr>
+          <w:rFonts w:asciiTheme="minorHAnsi" w:hAnsiTheme="minorHAnsi"/>
+          <w:lang w:val="ka-GE"/>
+        </w:rPr>
+        <w:t>6 თვე;</w:t>
+      </w:r>
+    </w:p>
+    <w:p>
+      <w:pPr>
+        <w:spacing w:after="0"/>
+        <w:rPr>
+          <w:rFonts w:asciiTheme="minorHAnsi" w:hAnsiTheme="minorHAnsi"/>
+          <w:lang w:val="ka-GE"/>
+        </w:rPr>
+      </w:pPr>
+      <w:r>
+        <w:rPr>
+          <w:rFonts w:asciiTheme="minorHAnsi" w:hAnsiTheme="minorHAnsi"/>
+          <w:lang w:val="ka-GE"/>
+        </w:rPr>
+        <w:t xml:space="preserve">    გ. </w:t>
+      </w:r>
+      <w:r>
+        <w:rPr>
+          <w:rFonts w:asciiTheme="minorHAnsi" w:hAnsiTheme="minorHAnsi"/>
+          <w:lang w:val="ka-GE"/>
+        </w:rPr>
+        <w:t xml:space="preserve">Qweqwe </w:t>
+      </w:r>
+      <w:r>
+        <w:rPr>
+          <w:rFonts w:asciiTheme="minorHAnsi" w:hAnsiTheme="minorHAnsi"/>
+          <w:lang w:val="ka-GE"/>
+        </w:rPr>
+        <w:t>2 წელიწადი;</w:t>
+      </w:r>
+    </w:p>
+    <w:p>
+      <w:pPr>
+        <w:spacing w:after="0"/>
+        <w:rPr>
+          <w:rFonts w:asciiTheme="minorHAnsi" w:hAnsiTheme="minorHAnsi"/>
+          <w:lang w:val="ka-GE"/>
+        </w:rPr>
+      </w:pPr>
+      <w:r>
+        <w:rPr>
+          <w:rFonts w:asciiTheme="minorHAnsi" w:hAnsiTheme="minorHAnsi"/>
+          <w:lang w:val="ka-GE"/>
+        </w:rPr>
+        <w:t xml:space="preserve">    დ. </w:t>
+      </w:r>
+      <w:r>
+        <w:rPr>
+          <w:rFonts w:asciiTheme="minorHAnsi" w:hAnsiTheme="minorHAnsi"/>
+          <w:lang w:val="ka-GE"/>
+        </w:rPr>
+        <w:t xml:space="preserve">Qweqwe </w:t>
+      </w:r>
+      <w:r>
+        <w:rPr>
+          <w:rFonts w:asciiTheme="minorHAnsi" w:hAnsiTheme="minorHAnsi"/>
+          <w:lang w:val="ka-GE"/>
+        </w:rPr>
+        <w:t>9 თვე.</w:t>
+      </w:r>
+    </w:p>
+    <w:p>
+      <w:pPr>
+        <w:spacing w:after="0"/>
+        <w:rPr>
+          <w:rFonts w:asciiTheme="minorHAnsi" w:hAnsiTheme="minorHAnsi"/>
+          <w:lang w:val="ka-GE"/>
+        </w:rPr>
+      </w:pPr>
+      <w:r>
+        <w:rPr>
+          <w:rFonts w:asciiTheme="minorHAnsi" w:hAnsiTheme="minorHAnsi"/>
+          <w:i/>
+          <w:iCs/>
+          <w:color w:val="FF0000"/>
+          <w:lang w:val="ka-GE"/>
+        </w:rPr>
+        <w:t>სწორი პასუხია:</w:t>
+      </w:r>
+      <w:r>
+        <w:rPr>
+          <w:rFonts w:asciiTheme="minorHAnsi" w:hAnsiTheme="minorHAnsi"/>
+          <w:lang w:val="ka-GE"/>
+        </w:rPr>
+        <w:t xml:space="preserve"> </w:t>
+      </w:r>
+      <w:r>
+        <w:rPr>
+          <w:rFonts w:asciiTheme="minorHAnsi" w:hAnsiTheme="minorHAnsi"/>
+          <w:lang w:val="ka-GE"/>
+        </w:rPr>
+        <w:t>ბ</w:t>
+      </w:r>
+    </w:p>
+    <w:p>
+      <w:pPr>
+        <w:spacing w:after="0"/>
+        <w:rPr>
+          <w:rFonts w:asciiTheme="minorHAnsi" w:hAnsiTheme="minorHAnsi"/>
+          <w:lang w:val="ka-GE"/>
+        </w:rPr>
+      </w:pPr>
     </w:p>
     <w:sectPr>
       <w:pgSz w:w="11906" w:h="16838" w:code="9"/>
@@ -273,6 +779,7 @@
     <w:lsdException w:name="HTML Sample" w:semiHidden="1" w:unhideWhenUsed="1"/>
     <w:lsdException w:name="HTML Typewriter" w:semiHidden="1" w:unhideWhenUsed="1"/>
     <w:lsdException w:name="HTML Variable" w:semiHidden="1" w:unhideWhenUsed="1"/>
+    <w:lsdException w:name="Normal Table" w:semiHidden="1" w:unhideWhenUsed="1"/>
     <w:lsdException w:name="annotation subject" w:semiHidden="1" w:unhideWhenUsed="1"/>
     <w:lsdException w:name="No List" w:semiHidden="1" w:unhideWhenUsed="1"/>
     <w:lsdException w:name="Outline List 1" w:semiHidden="1" w:unhideWhenUsed="1"/>
@@ -315,8 +822,11 @@
     <w:lsdException w:name="Table Contemporary" w:semiHidden="1" w:unhideWhenUsed="1"/>
     <w:lsdException w:name="Table Elegant" w:semiHidden="1" w:unhideWhenUsed="1"/>
     <w:lsdException w:name="Table Professional" w:semiHidden="1" w:unhideWhenUsed="1"/>
+    <w:lsdException w:name="Table Subtle 1" w:semiHidden="1" w:unhideWhenUsed="1"/>
     <w:lsdException w:name="Table Subtle 2" w:semiHidden="1" w:unhideWhenUsed="1"/>
     <w:lsdException w:name="Table Web 1" w:semiHidden="1" w:unhideWhenUsed="1"/>
+    <w:lsdException w:name="Table Web 2" w:semiHidden="1" w:unhideWhenUsed="1"/>
+    <w:lsdException w:name="Table Web 3" w:semiHidden="1" w:unhideWhenUsed="1"/>
     <w:lsdException w:name="Balloon Text" w:semiHidden="1" w:unhideWhenUsed="1"/>
     <w:lsdException w:name="Table Grid" w:uiPriority="39"/>
     <w:lsdException w:name="Table Theme" w:semiHidden="1" w:unhideWhenUsed="1"/>

</xml_diff>